<commit_message>
iteration 3 - col
</commit_message>
<xml_diff>
--- a/Iteration Plan/Iteration Plan 3.docx
+++ b/Iteration Plan/Iteration Plan 3.docx
@@ -1,6 +1,6 @@
 
 <file path=word/document.xml><?xml version="1.0" encoding="utf-8"?>
-<w:document xmlns:wpc="http://schemas.microsoft.com/office/word/2010/wordprocessingCanvas" xmlns:cx="http://schemas.microsoft.com/office/drawing/2014/chartex" xmlns:cx1="http://schemas.microsoft.com/office/drawing/2015/9/8/chartex" xmlns:cx2="http://schemas.microsoft.com/office/drawing/2015/10/21/chartex" xmlns:cx3="http://schemas.microsoft.com/office/drawing/2016/5/9/chartex" xmlns:cx4="http://schemas.microsoft.com/office/drawing/2016/5/10/chartex" xmlns:cx5="http://schemas.microsoft.com/office/drawing/2016/5/11/chartex" xmlns:cx6="http://schemas.microsoft.com/office/drawing/2016/5/12/chartex" xmlns:cx7="http://schemas.microsoft.com/office/drawing/2016/5/13/chartex" xmlns:cx8="http://schemas.microsoft.com/office/drawing/2016/5/14/chartex" xmlns:mc="http://schemas.openxmlformats.org/markup-compatibility/2006" xmlns:aink="http://schemas.microsoft.com/office/drawing/2016/ink" xmlns:am3d="http://schemas.microsoft.com/office/drawing/2017/model3d" xmlns:o="urn:schemas-microsoft-com:office:office" xmlns:r="http://schemas.openxmlformats.org/officeDocument/2006/relationships" xmlns:m="http://schemas.openxmlformats.org/officeDocument/2006/math" xmlns:v="urn:schemas-microsoft-com:vml" xmlns:wp14="http://schemas.microsoft.com/office/word/2010/wordprocessingDrawing" xmlns:wp="http://schemas.openxmlformats.org/drawingml/2006/wordprocessingDrawing" xmlns:w10="urn:schemas-microsoft-com:office:word" xmlns:w="http://schemas.openxmlformats.org/wordprocessingml/2006/main" xmlns:w14="http://schemas.microsoft.com/office/word/2010/wordml" xmlns:w15="http://schemas.microsoft.com/office/word/2012/wordml" xmlns:w16cid="http://schemas.microsoft.com/office/word/2016/wordml/cid" xmlns:w16se="http://schemas.microsoft.com/office/word/2015/wordml/symex" xmlns:wpg="http://schemas.microsoft.com/office/word/2010/wordprocessingGroup" xmlns:wpi="http://schemas.microsoft.com/office/word/2010/wordprocessingInk" xmlns:wne="http://schemas.microsoft.com/office/word/2006/wordml" xmlns:wps="http://schemas.microsoft.com/office/word/2010/wordprocessingShape" mc:Ignorable="w14 w15 w16se w16cid wp14">
+<w:document xmlns:wpc="http://schemas.microsoft.com/office/word/2010/wordprocessingCanvas" xmlns:cx="http://schemas.microsoft.com/office/drawing/2014/chartex" xmlns:cx1="http://schemas.microsoft.com/office/drawing/2015/9/8/chartex" xmlns:mc="http://schemas.openxmlformats.org/markup-compatibility/2006" xmlns:o="urn:schemas-microsoft-com:office:office" xmlns:r="http://schemas.openxmlformats.org/officeDocument/2006/relationships" xmlns:m="http://schemas.openxmlformats.org/officeDocument/2006/math" xmlns:v="urn:schemas-microsoft-com:vml" xmlns:wp14="http://schemas.microsoft.com/office/word/2010/wordprocessingDrawing" xmlns:wp="http://schemas.openxmlformats.org/drawingml/2006/wordprocessingDrawing" xmlns:w10="urn:schemas-microsoft-com:office:word" xmlns:w="http://schemas.openxmlformats.org/wordprocessingml/2006/main" xmlns:w14="http://schemas.microsoft.com/office/word/2010/wordml" xmlns:w15="http://schemas.microsoft.com/office/word/2012/wordml" xmlns:w16se="http://schemas.microsoft.com/office/word/2015/wordml/symex" xmlns:wpg="http://schemas.microsoft.com/office/word/2010/wordprocessingGroup" xmlns:wpi="http://schemas.microsoft.com/office/word/2010/wordprocessingInk" xmlns:wne="http://schemas.microsoft.com/office/word/2006/wordml" xmlns:wps="http://schemas.microsoft.com/office/word/2010/wordprocessingShape" mc:Ignorable="w14 w15 w16se wp14">
   <w:body>
     <w:p>
       <w:pPr>
@@ -1391,7 +1391,6 @@
           <w:color w:val="000000"/>
           <w:lang w:val="en-AU" w:eastAsia="en-AU"/>
         </w:rPr>
-        <w:lastRenderedPageBreak/>
         <w:t>Evidence of a consistent and coherent, user centred approach to testing in terms of validating that software is fit for purpose</w:t>
       </w:r>
     </w:p>
@@ -2371,6 +2370,74 @@
               <w:t>In Progress</w:t>
             </w:r>
           </w:p>
+          <w:p>
+            <w:hyperlink r:id="rId5" w:history="1">
+              <w:r>
+                <w:rPr>
+                  <w:rStyle w:val="Hyperlink"/>
+                </w:rPr>
+                <w:t>game controller</w:t>
+              </w:r>
+            </w:hyperlink>
+          </w:p>
+          <w:p>
+            <w:hyperlink r:id="rId6" w:history="1">
+              <w:proofErr w:type="spellStart"/>
+              <w:r>
+                <w:rPr>
+                  <w:rStyle w:val="Hyperlink"/>
+                </w:rPr>
+                <w:t>datacontroller</w:t>
+              </w:r>
+              <w:proofErr w:type="spellEnd"/>
+            </w:hyperlink>
+          </w:p>
+          <w:p>
+            <w:hyperlink r:id="rId7" w:history="1">
+              <w:proofErr w:type="spellStart"/>
+              <w:r>
+                <w:rPr>
+                  <w:rStyle w:val="Hyperlink"/>
+                </w:rPr>
+                <w:t>questionController</w:t>
+              </w:r>
+              <w:proofErr w:type="spellEnd"/>
+            </w:hyperlink>
+          </w:p>
+          <w:p>
+            <w:pPr>
+              <w:rPr>
+                <w:lang w:val="en-AU"/>
+              </w:rPr>
+            </w:pPr>
+            <w:hyperlink r:id="rId8" w:history="1">
+              <w:proofErr w:type="spellStart"/>
+              <w:r>
+                <w:rPr>
+                  <w:rStyle w:val="Hyperlink"/>
+                </w:rPr>
+                <w:t>gameLobby</w:t>
+              </w:r>
+              <w:proofErr w:type="spellEnd"/>
+              <w:r>
+                <w:rPr>
+                  <w:rStyle w:val="Hyperlink"/>
+                </w:rPr>
+                <w:t xml:space="preserve"> scene</w:t>
+              </w:r>
+            </w:hyperlink>
+          </w:p>
+          <w:p>
+            <w:pPr>
+              <w:rPr>
+                <w:rFonts w:ascii="Arial" w:hAnsi="Arial" w:cs="Arial"/>
+                <w:color w:val="FF0000"/>
+                <w:sz w:val="18"/>
+                <w:szCs w:val="18"/>
+                <w:lang w:eastAsia="ja-JP"/>
+              </w:rPr>
+            </w:pPr>
+          </w:p>
         </w:tc>
         <w:tc>
           <w:tcPr>
@@ -2458,37 +2525,39 @@
                 <w:sz w:val="18"/>
                 <w:szCs w:val="18"/>
               </w:rPr>
+              <w:t>15</w:t>
+            </w:r>
+          </w:p>
+        </w:tc>
+        <w:tc>
+          <w:tcPr>
+            <w:tcW w:w="1136" w:type="dxa"/>
+            <w:tcBorders>
+              <w:top w:val="single" w:sz="6" w:space="0" w:color="000000"/>
+              <w:left w:val="single" w:sz="6" w:space="0" w:color="000000"/>
+              <w:bottom w:val="single" w:sz="6" w:space="0" w:color="000000"/>
+              <w:right w:val="single" w:sz="4" w:space="0" w:color="000000"/>
+            </w:tcBorders>
+            <w:noWrap/>
+          </w:tcPr>
+          <w:p>
+            <w:pPr>
+              <w:rPr>
+                <w:rFonts w:ascii="Arial" w:hAnsi="Arial" w:cs="Arial"/>
+                <w:sz w:val="18"/>
+                <w:szCs w:val="18"/>
+              </w:rPr>
+            </w:pPr>
+            <w:bookmarkStart w:id="1" w:name="_GoBack"/>
+            <w:r>
+              <w:rPr>
+                <w:rFonts w:ascii="Arial" w:hAnsi="Arial" w:cs="Arial"/>
+                <w:sz w:val="18"/>
+                <w:szCs w:val="18"/>
+              </w:rPr>
               <w:t>5</w:t>
             </w:r>
-          </w:p>
-        </w:tc>
-        <w:tc>
-          <w:tcPr>
-            <w:tcW w:w="1136" w:type="dxa"/>
-            <w:tcBorders>
-              <w:top w:val="single" w:sz="6" w:space="0" w:color="000000"/>
-              <w:left w:val="single" w:sz="6" w:space="0" w:color="000000"/>
-              <w:bottom w:val="single" w:sz="6" w:space="0" w:color="000000"/>
-              <w:right w:val="single" w:sz="4" w:space="0" w:color="000000"/>
-            </w:tcBorders>
-            <w:noWrap/>
-          </w:tcPr>
-          <w:p>
-            <w:pPr>
-              <w:rPr>
-                <w:rFonts w:ascii="Arial" w:hAnsi="Arial" w:cs="Arial"/>
-                <w:sz w:val="18"/>
-                <w:szCs w:val="18"/>
-              </w:rPr>
-            </w:pPr>
-            <w:r>
-              <w:rPr>
-                <w:rFonts w:ascii="Arial" w:hAnsi="Arial" w:cs="Arial"/>
-                <w:sz w:val="18"/>
-                <w:szCs w:val="18"/>
-              </w:rPr>
-              <w:t>5</w:t>
-            </w:r>
+            <w:bookmarkEnd w:id="1"/>
           </w:p>
         </w:tc>
       </w:tr>
@@ -3093,6 +3162,27 @@
               <w:t>Not started</w:t>
             </w:r>
           </w:p>
+          <w:p>
+            <w:pPr>
+              <w:rPr>
+                <w:rFonts w:ascii="Arial" w:hAnsi="Arial" w:cs="Arial"/>
+                <w:color w:val="FF0000"/>
+                <w:sz w:val="18"/>
+                <w:szCs w:val="18"/>
+              </w:rPr>
+            </w:pPr>
+            <w:hyperlink r:id="rId9" w:history="1">
+              <w:r>
+                <w:rPr>
+                  <w:rStyle w:val="Hyperlink"/>
+                  <w:rFonts w:ascii="Arial" w:hAnsi="Arial" w:cs="Arial"/>
+                  <w:sz w:val="18"/>
+                  <w:szCs w:val="18"/>
+                </w:rPr>
+                <w:t>Phase assessment</w:t>
+              </w:r>
+            </w:hyperlink>
+          </w:p>
         </w:tc>
         <w:tc>
           <w:tcPr>
@@ -3180,7 +3270,7 @@
                 <w:sz w:val="18"/>
                 <w:szCs w:val="18"/>
               </w:rPr>
-              <w:t>0</w:t>
+              <w:t>2</w:t>
             </w:r>
           </w:p>
         </w:tc>
@@ -3209,7 +3299,7 @@
                 <w:sz w:val="18"/>
                 <w:szCs w:val="18"/>
               </w:rPr>
-              <w:t>0</w:t>
+              <w:t>8</w:t>
             </w:r>
           </w:p>
         </w:tc>
@@ -3271,7 +3361,14 @@
               <w:rPr>
                 <w:rFonts w:ascii="Arial" w:hAnsi="Arial" w:cs="Arial"/>
               </w:rPr>
-              <w:t>Review phase assessment document</w:t>
+              <w:t xml:space="preserve">Review phase assessment </w:t>
+            </w:r>
+            <w:r>
+              <w:rPr>
+                <w:rFonts w:ascii="Arial" w:hAnsi="Arial" w:cs="Arial"/>
+              </w:rPr>
+              <w:lastRenderedPageBreak/>
+              <w:t>document</w:t>
             </w:r>
           </w:p>
         </w:tc>
@@ -4182,7 +4279,6 @@
                 <w:szCs w:val="18"/>
                 <w:lang w:eastAsia="ja-JP"/>
               </w:rPr>
-              <w:lastRenderedPageBreak/>
               <w:t>7.3</w:t>
             </w:r>
           </w:p>
@@ -4741,7 +4837,7 @@
                 <w:szCs w:val="18"/>
               </w:rPr>
             </w:pPr>
-            <w:hyperlink r:id="rId5" w:history="1">
+            <w:hyperlink r:id="rId10" w:anchor="diff-2e67f3899cfd48b480a7168fa7e68c1f" w:history="1">
               <w:r>
                 <w:rPr>
                   <w:rStyle w:val="Hyperlink"/>
@@ -4752,8 +4848,6 @@
                 <w:t>Complete</w:t>
               </w:r>
             </w:hyperlink>
-            <w:bookmarkStart w:id="1" w:name="_GoBack"/>
-            <w:bookmarkEnd w:id="1"/>
           </w:p>
         </w:tc>
         <w:tc>
@@ -5635,7 +5729,7 @@
 </file>
 
 <file path=word/numbering.xml><?xml version="1.0" encoding="utf-8"?>
-<w:numbering xmlns:wpc="http://schemas.microsoft.com/office/word/2010/wordprocessingCanvas" xmlns:cx="http://schemas.microsoft.com/office/drawing/2014/chartex" xmlns:cx1="http://schemas.microsoft.com/office/drawing/2015/9/8/chartex" xmlns:cx2="http://schemas.microsoft.com/office/drawing/2015/10/21/chartex" xmlns:cx3="http://schemas.microsoft.com/office/drawing/2016/5/9/chartex" xmlns:cx4="http://schemas.microsoft.com/office/drawing/2016/5/10/chartex" xmlns:cx5="http://schemas.microsoft.com/office/drawing/2016/5/11/chartex" xmlns:cx6="http://schemas.microsoft.com/office/drawing/2016/5/12/chartex" xmlns:cx7="http://schemas.microsoft.com/office/drawing/2016/5/13/chartex" xmlns:cx8="http://schemas.microsoft.com/office/drawing/2016/5/14/chartex" xmlns:mc="http://schemas.openxmlformats.org/markup-compatibility/2006" xmlns:aink="http://schemas.microsoft.com/office/drawing/2016/ink" xmlns:am3d="http://schemas.microsoft.com/office/drawing/2017/model3d" xmlns:o="urn:schemas-microsoft-com:office:office" xmlns:r="http://schemas.openxmlformats.org/officeDocument/2006/relationships" xmlns:m="http://schemas.openxmlformats.org/officeDocument/2006/math" xmlns:v="urn:schemas-microsoft-com:vml" xmlns:wp14="http://schemas.microsoft.com/office/word/2010/wordprocessingDrawing" xmlns:wp="http://schemas.openxmlformats.org/drawingml/2006/wordprocessingDrawing" xmlns:w10="urn:schemas-microsoft-com:office:word" xmlns:w="http://schemas.openxmlformats.org/wordprocessingml/2006/main" xmlns:w14="http://schemas.microsoft.com/office/word/2010/wordml" xmlns:w15="http://schemas.microsoft.com/office/word/2012/wordml" xmlns:w16cid="http://schemas.microsoft.com/office/word/2016/wordml/cid" xmlns:w16se="http://schemas.microsoft.com/office/word/2015/wordml/symex" xmlns:wpg="http://schemas.microsoft.com/office/word/2010/wordprocessingGroup" xmlns:wpi="http://schemas.microsoft.com/office/word/2010/wordprocessingInk" xmlns:wne="http://schemas.microsoft.com/office/word/2006/wordml" xmlns:wps="http://schemas.microsoft.com/office/word/2010/wordprocessingShape" mc:Ignorable="w14 w15 w16se w16cid wp14">
+<w:numbering xmlns:wpc="http://schemas.microsoft.com/office/word/2010/wordprocessingCanvas" xmlns:cx="http://schemas.microsoft.com/office/drawing/2014/chartex" xmlns:cx1="http://schemas.microsoft.com/office/drawing/2015/9/8/chartex" xmlns:mc="http://schemas.openxmlformats.org/markup-compatibility/2006" xmlns:o="urn:schemas-microsoft-com:office:office" xmlns:r="http://schemas.openxmlformats.org/officeDocument/2006/relationships" xmlns:m="http://schemas.openxmlformats.org/officeDocument/2006/math" xmlns:v="urn:schemas-microsoft-com:vml" xmlns:wp14="http://schemas.microsoft.com/office/word/2010/wordprocessingDrawing" xmlns:wp="http://schemas.openxmlformats.org/drawingml/2006/wordprocessingDrawing" xmlns:w10="urn:schemas-microsoft-com:office:word" xmlns:w="http://schemas.openxmlformats.org/wordprocessingml/2006/main" xmlns:w14="http://schemas.microsoft.com/office/word/2010/wordml" xmlns:w15="http://schemas.microsoft.com/office/word/2012/wordml" xmlns:w16se="http://schemas.microsoft.com/office/word/2015/wordml/symex" xmlns:wpg="http://schemas.microsoft.com/office/word/2010/wordprocessingGroup" xmlns:wpi="http://schemas.microsoft.com/office/word/2010/wordprocessingInk" xmlns:wne="http://schemas.microsoft.com/office/word/2006/wordml" xmlns:wps="http://schemas.microsoft.com/office/word/2010/wordprocessingShape" mc:Ignorable="w14 w15 w16se wp14">
   <w:abstractNum w:abstractNumId="0" w15:restartNumberingAfterBreak="0">
     <w:nsid w:val="04A424BB"/>
     <w:multiLevelType w:val="hybridMultilevel"/>
@@ -6042,7 +6136,7 @@
 </file>
 
 <file path=word/styles.xml><?xml version="1.0" encoding="utf-8"?>
-<w:styles xmlns:mc="http://schemas.openxmlformats.org/markup-compatibility/2006" xmlns:r="http://schemas.openxmlformats.org/officeDocument/2006/relationships" xmlns:w="http://schemas.openxmlformats.org/wordprocessingml/2006/main" xmlns:w14="http://schemas.microsoft.com/office/word/2010/wordml" xmlns:w15="http://schemas.microsoft.com/office/word/2012/wordml" xmlns:w16cid="http://schemas.microsoft.com/office/word/2016/wordml/cid" xmlns:w16se="http://schemas.microsoft.com/office/word/2015/wordml/symex" mc:Ignorable="w14 w15 w16se w16cid">
+<w:styles xmlns:mc="http://schemas.openxmlformats.org/markup-compatibility/2006" xmlns:r="http://schemas.openxmlformats.org/officeDocument/2006/relationships" xmlns:w="http://schemas.openxmlformats.org/wordprocessingml/2006/main" xmlns:w14="http://schemas.microsoft.com/office/word/2010/wordml" xmlns:w15="http://schemas.microsoft.com/office/word/2012/wordml" xmlns:w16se="http://schemas.microsoft.com/office/word/2015/wordml/symex" mc:Ignorable="w14 w15 w16se">
   <w:docDefaults>
     <w:rPrDefault>
       <w:rPr>
@@ -6058,7 +6152,7 @@
       </w:pPr>
     </w:pPrDefault>
   </w:docDefaults>
-  <w:latentStyles w:defLockedState="0" w:defUIPriority="99" w:defSemiHidden="0" w:defUnhideWhenUsed="0" w:defQFormat="0" w:count="375">
+  <w:latentStyles w:defLockedState="0" w:defUIPriority="99" w:defSemiHidden="0" w:defUnhideWhenUsed="0" w:defQFormat="0" w:count="371">
     <w:lsdException w:name="Normal" w:uiPriority="0" w:qFormat="1"/>
     <w:lsdException w:name="heading 1" w:uiPriority="0" w:qFormat="1"/>
     <w:lsdException w:name="heading 2" w:semiHidden="1" w:uiPriority="9" w:unhideWhenUsed="1" w:qFormat="1"/>
@@ -6430,10 +6524,6 @@
     <w:lsdException w:name="List Table 5 Dark Accent 6" w:uiPriority="50"/>
     <w:lsdException w:name="List Table 6 Colorful Accent 6" w:uiPriority="51"/>
     <w:lsdException w:name="List Table 7 Colorful Accent 6" w:uiPriority="52"/>
-    <w:lsdException w:name="Mention" w:semiHidden="1" w:unhideWhenUsed="1"/>
-    <w:lsdException w:name="Smart Hyperlink" w:semiHidden="1" w:unhideWhenUsed="1"/>
-    <w:lsdException w:name="Hashtag" w:semiHidden="1" w:unhideWhenUsed="1"/>
-    <w:lsdException w:name="Unresolved Mention" w:semiHidden="1" w:unhideWhenUsed="1"/>
   </w:latentStyles>
   <w:style w:type="paragraph" w:default="1" w:styleId="Normal">
     <w:name w:val="Normal"/>
@@ -6660,7 +6750,7 @@
       <w:u w:val="single"/>
     </w:rPr>
   </w:style>
-  <w:style w:type="character" w:styleId="UnresolvedMention">
+  <w:style w:type="character" w:customStyle="1" w:styleId="UnresolvedMention">
     <w:name w:val="Unresolved Mention"/>
     <w:basedOn w:val="DefaultParagraphFont"/>
     <w:uiPriority w:val="99"/>

</xml_diff>

<commit_message>
update to Iteartion 3 & 4
</commit_message>
<xml_diff>
--- a/Iteration Plan/Iteration Plan 3.docx
+++ b/Iteration Plan/Iteration Plan 3.docx
@@ -1022,27 +1022,13 @@
         <w:rPr>
           <w:rFonts w:ascii="Arial" w:hAnsi="Arial" w:cs="Arial"/>
         </w:rPr>
-        <w:t xml:space="preserve">Implement </w:t>
-      </w:r>
-      <w:proofErr w:type="spellStart"/>
-      <w:r>
-        <w:rPr>
-          <w:rFonts w:ascii="Arial" w:hAnsi="Arial" w:cs="Arial"/>
-        </w:rPr>
-        <w:t>categorised</w:t>
-      </w:r>
-      <w:proofErr w:type="spellEnd"/>
-      <w:r>
-        <w:rPr>
-          <w:rFonts w:ascii="Arial" w:hAnsi="Arial" w:cs="Arial"/>
-        </w:rPr>
-        <w:t xml:space="preserve"> questions</w:t>
+        <w:t>I</w:t>
       </w:r>
       <w:r>
         <w:rPr>
           <w:rFonts w:ascii="Arial" w:hAnsi="Arial" w:cs="Arial"/>
         </w:rPr>
-        <w:t xml:space="preserve">. </w:t>
+        <w:t>mplement offline redundancy.</w:t>
       </w:r>
     </w:p>
     <w:p>
@@ -1067,7 +1053,25 @@
         <w:rPr>
           <w:rFonts w:ascii="Arial" w:hAnsi="Arial" w:cs="Arial"/>
         </w:rPr>
-        <w:t>implement offline redundancy.</w:t>
+        <w:t>Implement question</w:t>
+      </w:r>
+      <w:r>
+        <w:rPr>
+          <w:rFonts w:ascii="Arial" w:hAnsi="Arial" w:cs="Arial"/>
+        </w:rPr>
+        <w:t xml:space="preserve"> </w:t>
+      </w:r>
+      <w:r>
+        <w:rPr>
+          <w:rFonts w:ascii="Arial" w:hAnsi="Arial" w:cs="Arial"/>
+        </w:rPr>
+        <w:t>categories</w:t>
+      </w:r>
+      <w:r>
+        <w:rPr>
+          <w:rFonts w:ascii="Arial" w:hAnsi="Arial" w:cs="Arial"/>
+        </w:rPr>
+        <w:t xml:space="preserve">. </w:t>
       </w:r>
     </w:p>
     <w:p>
@@ -1232,25 +1236,98 @@
         </w:rPr>
         <w:t xml:space="preserve">1. </w:t>
       </w:r>
+      <w:r>
+        <w:rPr>
+          <w:rFonts w:ascii="Arial" w:hAnsi="Arial" w:cs="Arial"/>
+        </w:rPr>
+        <w:t xml:space="preserve">Multiple question categories are presented to the user and rounds are played using those </w:t>
+      </w:r>
       <w:proofErr w:type="spellStart"/>
       <w:r>
         <w:rPr>
           <w:rFonts w:ascii="Arial" w:hAnsi="Arial" w:cs="Arial"/>
         </w:rPr>
-        <w:t>Categorised</w:t>
+        <w:t>catagories</w:t>
       </w:r>
       <w:proofErr w:type="spellEnd"/>
       <w:r>
         <w:rPr>
           <w:rFonts w:ascii="Arial" w:hAnsi="Arial" w:cs="Arial"/>
         </w:rPr>
-        <w:t xml:space="preserve"> questions</w:t>
+        <w:t xml:space="preserve">. </w:t>
+      </w:r>
+    </w:p>
+    <w:p>
+      <w:pPr>
+        <w:rPr>
+          <w:rFonts w:ascii="Arial" w:hAnsi="Arial" w:cs="Arial"/>
+        </w:rPr>
+      </w:pPr>
+      <w:r>
+        <w:rPr>
+          <w:rFonts w:ascii="Arial" w:hAnsi="Arial" w:cs="Arial"/>
+        </w:rPr>
+        <w:t>- At the game lobby the user needs to be presented with some sort of category selection method</w:t>
+      </w:r>
+    </w:p>
+    <w:p>
+      <w:pPr>
+        <w:rPr>
+          <w:rFonts w:ascii="Arial" w:hAnsi="Arial" w:cs="Arial"/>
+        </w:rPr>
+      </w:pPr>
+      <w:r>
+        <w:rPr>
+          <w:rFonts w:ascii="Arial" w:hAnsi="Arial" w:cs="Arial"/>
+        </w:rPr>
+        <w:t xml:space="preserve">- When they select a </w:t>
       </w:r>
       <w:r>
         <w:rPr>
           <w:rFonts w:ascii="Arial" w:hAnsi="Arial" w:cs="Arial"/>
         </w:rPr>
-        <w:t xml:space="preserve"> p works and passes all performance and functionally tests</w:t>
+        <w:t>category,</w:t>
+      </w:r>
+      <w:r>
+        <w:rPr>
+          <w:rFonts w:ascii="Arial" w:hAnsi="Arial" w:cs="Arial"/>
+        </w:rPr>
+        <w:t xml:space="preserve"> the round should be played and only questions pertaining to the chosen category should be asked. </w:t>
+      </w:r>
+    </w:p>
+    <w:p>
+      <w:pPr>
+        <w:rPr>
+          <w:rFonts w:ascii="Arial" w:hAnsi="Arial" w:cs="Arial"/>
+        </w:rPr>
+      </w:pPr>
+      <w:r>
+        <w:rPr>
+          <w:rFonts w:ascii="Arial" w:hAnsi="Arial" w:cs="Arial"/>
+        </w:rPr>
+        <w:t xml:space="preserve">- The category needs to be appended to the </w:t>
+      </w:r>
+      <w:proofErr w:type="spellStart"/>
+      <w:proofErr w:type="gramStart"/>
+      <w:r>
+        <w:rPr>
+          <w:rFonts w:ascii="Arial" w:hAnsi="Arial" w:cs="Arial"/>
+        </w:rPr>
+        <w:t>gameData</w:t>
+      </w:r>
+      <w:proofErr w:type="spellEnd"/>
+      <w:proofErr w:type="gramEnd"/>
+      <w:r>
+        <w:rPr>
+          <w:rFonts w:ascii="Arial" w:hAnsi="Arial" w:cs="Arial"/>
+        </w:rPr>
+        <w:t xml:space="preserve"> so </w:t>
+      </w:r>
+      <w:r>
+        <w:rPr>
+          <w:rFonts w:ascii="Arial" w:hAnsi="Arial" w:cs="Arial"/>
+        </w:rPr>
+        <w:t>the opponent player can play the same category of questions</w:t>
       </w:r>
     </w:p>
     <w:p>
@@ -1329,6 +1406,7 @@
           <w:color w:val="000000"/>
           <w:lang w:val="en-AU" w:eastAsia="en-AU"/>
         </w:rPr>
+        <w:lastRenderedPageBreak/>
         <w:t xml:space="preserve">Evidence that selected approach and focus of testing is based on a good understanding of desired functionality and software </w:t>
       </w:r>
       <w:r>
@@ -1391,7 +1469,6 @@
           <w:color w:val="000000"/>
           <w:lang w:val="en-AU" w:eastAsia="en-AU"/>
         </w:rPr>
-        <w:lastRenderedPageBreak/>
         <w:t>Evidence of a consistent and coherent, user centred approach to testing in terms of validating that software is fit for purpose</w:t>
       </w:r>
     </w:p>
@@ -3131,6 +3208,7 @@
                 <w:szCs w:val="18"/>
                 <w:lang w:eastAsia="ja-JP"/>
               </w:rPr>
+              <w:lastRenderedPageBreak/>
               <w:t>6.0</w:t>
             </w:r>
           </w:p>
@@ -3207,7 +3285,7 @@
                 <w:sz w:val="18"/>
                 <w:szCs w:val="18"/>
               </w:rPr>
-              <w:t>Not started</w:t>
+              <w:t>InProgress</w:t>
             </w:r>
           </w:p>
           <w:p>
@@ -3643,14 +3721,7 @@
               <w:rPr>
                 <w:rFonts w:ascii="Arial" w:hAnsi="Arial" w:cs="Arial"/>
               </w:rPr>
-              <w:t xml:space="preserve">Divide sections of user </w:t>
-            </w:r>
-            <w:r>
-              <w:rPr>
-                <w:rFonts w:ascii="Arial" w:hAnsi="Arial" w:cs="Arial"/>
-              </w:rPr>
-              <w:lastRenderedPageBreak/>
-              <w:t>manual to team members</w:t>
+              <w:t>Divide sections of user manual to team members</w:t>
             </w:r>
           </w:p>
         </w:tc>
@@ -3678,17 +3749,7 @@
                 <w:sz w:val="18"/>
                 <w:szCs w:val="18"/>
               </w:rPr>
-              <w:lastRenderedPageBreak/>
-              <w:t xml:space="preserve">Give team </w:t>
-            </w:r>
-            <w:r>
-              <w:rPr>
-                <w:rFonts w:ascii="Arial" w:hAnsi="Arial" w:cs="Arial"/>
-                <w:sz w:val="18"/>
-                <w:szCs w:val="18"/>
-              </w:rPr>
-              <w:lastRenderedPageBreak/>
-              <w:t>members their section of the user manual to write</w:t>
+              <w:t>Give team members their section of the user manual to write</w:t>
             </w:r>
           </w:p>
         </w:tc>
@@ -3720,7 +3781,25 @@
                   <w:sz w:val="18"/>
                   <w:szCs w:val="18"/>
                 </w:rPr>
-                <w:t>Complete</w:t>
+                <w:t>Comp</w:t>
+              </w:r>
+              <w:r>
+                <w:rPr>
+                  <w:rStyle w:val="Hyperlink"/>
+                  <w:rFonts w:ascii="Arial" w:hAnsi="Arial" w:cs="Arial"/>
+                  <w:sz w:val="18"/>
+                  <w:szCs w:val="18"/>
+                </w:rPr>
+                <w:t>l</w:t>
+              </w:r>
+              <w:r>
+                <w:rPr>
+                  <w:rStyle w:val="Hyperlink"/>
+                  <w:rFonts w:ascii="Arial" w:hAnsi="Arial" w:cs="Arial"/>
+                  <w:sz w:val="18"/>
+                  <w:szCs w:val="18"/>
+                </w:rPr>
+                <w:t>ete</w:t>
               </w:r>
             </w:hyperlink>
           </w:p>
@@ -3965,33 +4044,6 @@
                 <w:szCs w:val="18"/>
               </w:rPr>
             </w:pPr>
-            <w:r>
-              <w:rPr>
-                <w:rFonts w:ascii="Arial" w:hAnsi="Arial" w:cs="Arial"/>
-                <w:color w:val="FF0000"/>
-                <w:sz w:val="18"/>
-                <w:szCs w:val="18"/>
-              </w:rPr>
-              <w:t xml:space="preserve">Section </w:t>
-            </w:r>
-            <w:r>
-              <w:rPr>
-                <w:rFonts w:ascii="Arial" w:hAnsi="Arial" w:cs="Arial"/>
-                <w:color w:val="FF0000"/>
-                <w:sz w:val="18"/>
-                <w:szCs w:val="18"/>
-              </w:rPr>
-              <w:t xml:space="preserve">to write was not assigned </w:t>
-            </w:r>
-            <w:r>
-              <w:rPr>
-                <w:rFonts w:ascii="Arial" w:hAnsi="Arial" w:cs="Arial"/>
-                <w:color w:val="FF0000"/>
-                <w:sz w:val="18"/>
-                <w:szCs w:val="18"/>
-              </w:rPr>
-              <w:t>was not given</w:t>
-            </w:r>
           </w:p>
         </w:tc>
         <w:tc>
@@ -4225,43 +4277,6 @@
               <w:t>Not started</w:t>
             </w:r>
           </w:p>
-          <w:p>
-            <w:pPr>
-              <w:rPr>
-                <w:rFonts w:ascii="Arial" w:hAnsi="Arial" w:cs="Arial"/>
-                <w:color w:val="FF0000"/>
-                <w:sz w:val="18"/>
-                <w:szCs w:val="18"/>
-              </w:rPr>
-            </w:pPr>
-            <w:r>
-              <w:rPr>
-                <w:rFonts w:ascii="Arial" w:hAnsi="Arial" w:cs="Arial"/>
-                <w:color w:val="FF0000"/>
-                <w:sz w:val="18"/>
-                <w:szCs w:val="18"/>
-              </w:rPr>
-              <w:t xml:space="preserve">Section </w:t>
-            </w:r>
-            <w:r>
-              <w:rPr>
-                <w:rFonts w:ascii="Arial" w:hAnsi="Arial" w:cs="Arial"/>
-                <w:color w:val="FF0000"/>
-                <w:sz w:val="18"/>
-                <w:szCs w:val="18"/>
-              </w:rPr>
-              <w:t xml:space="preserve">to write was not assigned </w:t>
-            </w:r>
-            <w:r>
-              <w:rPr>
-                <w:rFonts w:ascii="Arial" w:hAnsi="Arial" w:cs="Arial"/>
-                <w:color w:val="FF0000"/>
-                <w:sz w:val="18"/>
-                <w:szCs w:val="18"/>
-              </w:rPr>
-              <w:t>was not given</w:t>
-            </w:r>
-          </w:p>
         </w:tc>
         <w:tc>
           <w:tcPr>
@@ -4492,54 +4507,6 @@
                 <w:szCs w:val="18"/>
               </w:rPr>
               <w:t>Not started</w:t>
-            </w:r>
-          </w:p>
-          <w:p>
-            <w:pPr>
-              <w:rPr>
-                <w:rFonts w:ascii="Arial" w:hAnsi="Arial" w:cs="Arial"/>
-                <w:color w:val="FF0000"/>
-                <w:sz w:val="18"/>
-                <w:szCs w:val="18"/>
-              </w:rPr>
-            </w:pPr>
-            <w:r>
-              <w:rPr>
-                <w:rFonts w:ascii="Arial" w:hAnsi="Arial" w:cs="Arial"/>
-                <w:color w:val="FF0000"/>
-                <w:sz w:val="18"/>
-                <w:szCs w:val="18"/>
-              </w:rPr>
-              <w:t>S</w:t>
-            </w:r>
-            <w:bookmarkStart w:id="1" w:name="_GoBack"/>
-            <w:bookmarkEnd w:id="1"/>
-            <w:r>
-              <w:rPr>
-                <w:rFonts w:ascii="Arial" w:hAnsi="Arial" w:cs="Arial"/>
-                <w:color w:val="FF0000"/>
-                <w:sz w:val="18"/>
-                <w:szCs w:val="18"/>
-              </w:rPr>
-              <w:t xml:space="preserve">ection </w:t>
-            </w:r>
-            <w:r>
-              <w:rPr>
-                <w:rFonts w:ascii="Arial" w:hAnsi="Arial" w:cs="Arial"/>
-                <w:color w:val="FF0000"/>
-                <w:sz w:val="18"/>
-                <w:szCs w:val="18"/>
-              </w:rPr>
-              <w:t xml:space="preserve">to write was not assigned </w:t>
-            </w:r>
-            <w:r>
-              <w:rPr>
-                <w:rFonts w:ascii="Arial" w:hAnsi="Arial" w:cs="Arial"/>
-                <w:color w:val="FF0000"/>
-                <w:sz w:val="18"/>
-                <w:szCs w:val="18"/>
-              </w:rPr>
-              <w:t>was not given</w:t>
             </w:r>
           </w:p>
         </w:tc>
@@ -5737,6 +5704,29 @@
                 <w:iCs/>
               </w:rPr>
             </w:pPr>
+            <w:r>
+              <w:rPr>
+                <w:rFonts w:ascii="Arial" w:hAnsi="Arial" w:cs="Arial"/>
+                <w:iCs/>
+              </w:rPr>
+              <w:t xml:space="preserve">Aaron, Col, </w:t>
+            </w:r>
+            <w:proofErr w:type="spellStart"/>
+            <w:r>
+              <w:rPr>
+                <w:rFonts w:ascii="Arial" w:hAnsi="Arial" w:cs="Arial"/>
+                <w:iCs/>
+              </w:rPr>
+              <w:t>Charnes</w:t>
+            </w:r>
+            <w:proofErr w:type="spellEnd"/>
+            <w:r>
+              <w:rPr>
+                <w:rFonts w:ascii="Arial" w:hAnsi="Arial" w:cs="Arial"/>
+                <w:iCs/>
+              </w:rPr>
+              <w:t>, Michelle</w:t>
+            </w:r>
           </w:p>
         </w:tc>
       </w:tr>
@@ -5785,6 +5775,13 @@
                 <w:iCs/>
               </w:rPr>
             </w:pPr>
+            <w:r>
+              <w:rPr>
+                <w:rFonts w:ascii="Arial" w:hAnsi="Arial" w:cs="Arial"/>
+                <w:iCs/>
+              </w:rPr>
+              <w:t>Green</w:t>
+            </w:r>
           </w:p>
         </w:tc>
       </w:tr>
@@ -5822,6 +5819,11 @@
       </w:r>
     </w:p>
     <w:p>
+      <w:r>
+        <w:t xml:space="preserve">Carry over items completed in this iteration. </w:t>
+      </w:r>
+    </w:p>
+    <w:p>
       <w:pPr>
         <w:pStyle w:val="Heading2"/>
         <w:keepLines w:val="0"/>
@@ -5847,6 +5849,19 @@
       </w:r>
     </w:p>
     <w:p>
+      <w:r>
+        <w:t xml:space="preserve">Successful, </w:t>
+      </w:r>
+      <w:proofErr w:type="gramStart"/>
+      <w:r>
+        <w:t>with the exception of</w:t>
+      </w:r>
+      <w:proofErr w:type="gramEnd"/>
+      <w:r>
+        <w:t xml:space="preserve"> the user manual tasks which were deemed low priority at this stage of the project. </w:t>
+      </w:r>
+    </w:p>
+    <w:p>
       <w:pPr>
         <w:pStyle w:val="Heading2"/>
         <w:keepLines w:val="0"/>
@@ -5870,6 +5885,13 @@
         </w:rPr>
         <w:t>Assessment against Evaluation Criteria Test results</w:t>
       </w:r>
+    </w:p>
+    <w:p>
+      <w:r>
+        <w:t>Where possible items were checked. The reality is many of our items rely on one another so it is not possible to conduct complete testing until we have an almost complete app and can build it as a signed APK.</w:t>
+      </w:r>
+      <w:bookmarkStart w:id="1" w:name="_GoBack"/>
+      <w:bookmarkEnd w:id="1"/>
     </w:p>
     <w:p>
       <w:pPr>
@@ -7079,6 +7101,18 @@
       <w:shd w:val="clear" w:color="auto" w:fill="E1DFDD"/>
     </w:rPr>
   </w:style>
+  <w:style w:type="character" w:styleId="FollowedHyperlink">
+    <w:name w:val="FollowedHyperlink"/>
+    <w:basedOn w:val="DefaultParagraphFont"/>
+    <w:uiPriority w:val="99"/>
+    <w:semiHidden/>
+    <w:unhideWhenUsed/>
+    <w:rsid w:val="00801A69"/>
+    <w:rPr>
+      <w:color w:val="954F72" w:themeColor="followedHyperlink"/>
+      <w:u w:val="single"/>
+    </w:rPr>
+  </w:style>
 </w:styles>
 </file>
 

</xml_diff>